<commit_message>
Update READ ME in Submit
</commit_message>
<xml_diff>
--- a/Submit/Team_10_Week_10_181114_The_Veil/READ ME.docx
+++ b/Submit/Team_10_Week_10_181114_The_Veil/READ ME.docx
@@ -448,6 +448,21 @@
         <w:spacing w:line="360" w:lineRule="auto"/>
       </w:pPr>
       <w:r>
+        <w:t>Dialogue will occasionally run over the image, and will sometimes trigger when it’s not supposed to</w:t>
+      </w:r>
+      <w:bookmarkStart w:id="0" w:name="_GoBack"/>
+      <w:bookmarkEnd w:id="0"/>
+    </w:p>
+    <w:p>
+      <w:pPr>
+        <w:pStyle w:val="ListParagraph"/>
+        <w:numPr>
+          <w:ilvl w:val="0"/>
+          <w:numId w:val="2"/>
+        </w:numPr>
+        <w:spacing w:line="360" w:lineRule="auto"/>
+      </w:pPr>
+      <w:r>
         <w:t>At the start of the game, must set graphics quality into Ultra, otherwise some game mechanics will not work.</w:t>
       </w:r>
     </w:p>
@@ -516,7 +531,6 @@
           <w:sz w:val="28"/>
           <w:szCs w:val="28"/>
         </w:rPr>
-        <w:lastRenderedPageBreak/>
         <w:t>Future plan:</w:t>
       </w:r>
       <w:r>
@@ -605,8 +619,6 @@
           <w:szCs w:val="28"/>
         </w:rPr>
       </w:pPr>
-      <w:bookmarkStart w:id="0" w:name="_GoBack"/>
-      <w:bookmarkEnd w:id="0"/>
     </w:p>
     <w:sectPr>
       <w:pgSz w:w="11906" w:h="16838"/>

</xml_diff>